<commit_message>
refactor: generate docx via js & merge cells via python
</commit_message>
<xml_diff>
--- a/templates/sample-carbone-tpl.docx
+++ b/templates/sample-carbone-tpl.docx
@@ -3,35 +3,38 @@
 <w:document xmlns:wpc="http://schemas.microsoft.com/office/word/2010/wordprocessingCanvas" xmlns:cx="http://schemas.microsoft.com/office/drawing/2014/chartex" xmlns:cx1="http://schemas.microsoft.com/office/drawing/2015/9/8/chartex" xmlns:cx2="http://schemas.microsoft.com/office/drawing/2015/10/21/chartex" xmlns:cx3="http://schemas.microsoft.com/office/drawing/2016/5/9/chartex" xmlns:cx4="http://schemas.microsoft.com/office/drawing/2016/5/10/chartex" xmlns:cx5="http://schemas.microsoft.com/office/drawing/2016/5/11/chartex" xmlns:cx6="http://schemas.microsoft.com/office/drawing/2016/5/12/chartex" xmlns:cx7="http://schemas.microsoft.com/office/drawing/2016/5/13/chartex" xmlns:cx8="http://schemas.microsoft.com/office/drawing/2016/5/14/chartex" xmlns:mc="http://schemas.openxmlformats.org/markup-compatibility/2006" xmlns:aink="http://schemas.microsoft.com/office/drawing/2016/ink" xmlns:am3d="http://schemas.microsoft.com/office/drawing/2017/model3d" xmlns:o="urn:schemas-microsoft-com:office:office" xmlns:oel="http://schemas.microsoft.com/office/2019/extlst" xmlns:r="http://schemas.openxmlformats.org/officeDocument/2006/relationships" xmlns:m="http://schemas.openxmlformats.org/officeDocument/2006/math" xmlns:v="urn:schemas-microsoft-com:vml" xmlns:wp14="http://schemas.microsoft.com/office/word/2010/wordprocessingDrawing" xmlns:wp="http://schemas.openxmlformats.org/drawingml/2006/wordprocessingDrawing" xmlns:w10="urn:schemas-microsoft-com:office:word" xmlns:w="http://schemas.openxmlformats.org/wordprocessingml/2006/main" xmlns:w14="http://schemas.microsoft.com/office/word/2010/wordml" xmlns:w15="http://schemas.microsoft.com/office/word/2012/wordml" xmlns:w16cex="http://schemas.microsoft.com/office/word/2018/wordml/cex" xmlns:w16cid="http://schemas.microsoft.com/office/word/2016/wordml/cid" xmlns:w16="http://schemas.microsoft.com/office/word/2018/wordml" xmlns:w16du="http://schemas.microsoft.com/office/word/2023/wordml/word16du" xmlns:w16sdtdh="http://schemas.microsoft.com/office/word/2020/wordml/sdtdatahash" xmlns:w16sdtfl="http://schemas.microsoft.com/office/word/2024/wordml/sdtformatlock" xmlns:w16se="http://schemas.microsoft.com/office/word/2015/wordml/symex" xmlns:wpg="http://schemas.microsoft.com/office/word/2010/wordprocessingGroup" xmlns:wpi="http://schemas.microsoft.com/office/word/2010/wordprocessingInk" xmlns:wne="http://schemas.microsoft.com/office/word/2006/wordml" xmlns:wps="http://schemas.microsoft.com/office/word/2010/wordprocessingShape" mc:Ignorable="w14 w15 w16se w16cid w16 w16cex w16sdtdh w16sdtfl w16du wp14">
   <w:body>
     <w:p>
-      <w:pPr>
-        <w:rPr>
-          <w:rFonts w:hint="eastAsia"/>
-        </w:rPr>
-      </w:pPr>
       <w:r>
         <w:rPr>
           <w:rFonts w:hint="eastAsia"/>
         </w:rPr>
-        <w:t>Desired Output:</w:t>
+        <w:t>테이블 테스트</w:t>
+      </w:r>
+    </w:p>
+    <w:p/>
+    <w:p>
+      <w:r>
+        <w:rPr>
+          <w:rFonts w:hint="eastAsia"/>
+        </w:rPr>
+        <w:t>예상 결과</w:t>
       </w:r>
     </w:p>
     <w:tbl>
       <w:tblPr>
         <w:tblStyle w:val="aa"/>
-        <w:tblW w:w="0" w:type="auto"/>
+        <w:tblW w:w="5000" w:type="pct"/>
         <w:tblLook w:val="04A0" w:firstRow="1" w:lastRow="0" w:firstColumn="1" w:lastColumn="0" w:noHBand="0" w:noVBand="1"/>
       </w:tblPr>
       <w:tblGrid>
-        <w:gridCol w:w="1676"/>
-        <w:gridCol w:w="1725"/>
-        <w:gridCol w:w="1980"/>
-        <w:gridCol w:w="1834"/>
-        <w:gridCol w:w="1801"/>
+        <w:gridCol w:w="1904"/>
+        <w:gridCol w:w="3068"/>
+        <w:gridCol w:w="2231"/>
+        <w:gridCol w:w="1813"/>
       </w:tblGrid>
       <w:tr>
         <w:tc>
           <w:tcPr>
-            <w:tcW w:w="1676" w:type="dxa"/>
+            <w:tcW w:w="0" w:type="auto"/>
           </w:tcPr>
           <w:p>
             <w:r>
@@ -44,7 +47,7 @@
         </w:tc>
         <w:tc>
           <w:tcPr>
-            <w:tcW w:w="1725" w:type="dxa"/>
+            <w:tcW w:w="0" w:type="auto"/>
           </w:tcPr>
           <w:p>
             <w:r>
@@ -57,7 +60,7 @@
         </w:tc>
         <w:tc>
           <w:tcPr>
-            <w:tcW w:w="1980" w:type="dxa"/>
+            <w:tcW w:w="0" w:type="auto"/>
           </w:tcPr>
           <w:p>
             <w:r>
@@ -70,7 +73,7 @@
         </w:tc>
         <w:tc>
           <w:tcPr>
-            <w:tcW w:w="1834" w:type="dxa"/>
+            <w:tcW w:w="0" w:type="auto"/>
           </w:tcPr>
           <w:p>
             <w:r>
@@ -78,19 +81,6 @@
                 <w:rFonts w:hint="eastAsia"/>
               </w:rPr>
               <w:t>Cost</w:t>
-            </w:r>
-          </w:p>
-        </w:tc>
-        <w:tc>
-          <w:tcPr>
-            <w:tcW w:w="1801" w:type="dxa"/>
-          </w:tcPr>
-          <w:p>
-            <w:r>
-              <w:rPr>
-                <w:rFonts w:hint="eastAsia"/>
-              </w:rPr>
-              <w:t>Sub</w:t>
             </w:r>
           </w:p>
         </w:tc>
@@ -98,7 +88,7 @@
       <w:tr>
         <w:tc>
           <w:tcPr>
-            <w:tcW w:w="1676" w:type="dxa"/>
+            <w:tcW w:w="0" w:type="auto"/>
             <w:vMerge w:val="restart"/>
           </w:tcPr>
           <w:p>
@@ -112,7 +102,7 @@
         </w:tc>
         <w:tc>
           <w:tcPr>
-            <w:tcW w:w="1725" w:type="dxa"/>
+            <w:tcW w:w="0" w:type="auto"/>
             <w:vMerge w:val="restart"/>
           </w:tcPr>
           <w:p>
@@ -126,7 +116,7 @@
         </w:tc>
         <w:tc>
           <w:tcPr>
-            <w:tcW w:w="1980" w:type="dxa"/>
+            <w:tcW w:w="0" w:type="auto"/>
           </w:tcPr>
           <w:p>
             <w:r>
@@ -139,20 +129,7 @@
         </w:tc>
         <w:tc>
           <w:tcPr>
-            <w:tcW w:w="1834" w:type="dxa"/>
-          </w:tcPr>
-          <w:p>
-            <w:r>
-              <w:rPr>
-                <w:rFonts w:hint="eastAsia"/>
-              </w:rPr>
-              <w:t>v</w:t>
-            </w:r>
-          </w:p>
-        </w:tc>
-        <w:tc>
-          <w:tcPr>
-            <w:tcW w:w="1801" w:type="dxa"/>
+            <w:tcW w:w="0" w:type="auto"/>
           </w:tcPr>
           <w:p>
             <w:r>
@@ -167,21 +144,21 @@
       <w:tr>
         <w:tc>
           <w:tcPr>
-            <w:tcW w:w="1676" w:type="dxa"/>
+            <w:tcW w:w="0" w:type="auto"/>
             <w:vMerge/>
           </w:tcPr>
           <w:p/>
         </w:tc>
         <w:tc>
           <w:tcPr>
-            <w:tcW w:w="1725" w:type="dxa"/>
+            <w:tcW w:w="0" w:type="auto"/>
             <w:vMerge/>
           </w:tcPr>
           <w:p/>
         </w:tc>
         <w:tc>
           <w:tcPr>
-            <w:tcW w:w="1980" w:type="dxa"/>
+            <w:tcW w:w="0" w:type="auto"/>
           </w:tcPr>
           <w:p>
             <w:r>
@@ -194,20 +171,7 @@
         </w:tc>
         <w:tc>
           <w:tcPr>
-            <w:tcW w:w="1834" w:type="dxa"/>
-          </w:tcPr>
-          <w:p>
-            <w:r>
-              <w:rPr>
-                <w:rFonts w:hint="eastAsia"/>
-              </w:rPr>
-              <w:t>v</w:t>
-            </w:r>
-          </w:p>
-        </w:tc>
-        <w:tc>
-          <w:tcPr>
-            <w:tcW w:w="1801" w:type="dxa"/>
+            <w:tcW w:w="0" w:type="auto"/>
           </w:tcPr>
           <w:p>
             <w:r>
@@ -222,14 +186,14 @@
       <w:tr>
         <w:tc>
           <w:tcPr>
-            <w:tcW w:w="1676" w:type="dxa"/>
+            <w:tcW w:w="0" w:type="auto"/>
             <w:vMerge/>
           </w:tcPr>
           <w:p/>
         </w:tc>
         <w:tc>
           <w:tcPr>
-            <w:tcW w:w="1725" w:type="dxa"/>
+            <w:tcW w:w="0" w:type="auto"/>
           </w:tcPr>
           <w:p>
             <w:r>
@@ -242,7 +206,7 @@
         </w:tc>
         <w:tc>
           <w:tcPr>
-            <w:tcW w:w="1980" w:type="dxa"/>
+            <w:tcW w:w="0" w:type="auto"/>
           </w:tcPr>
           <w:p>
             <w:r>
@@ -255,20 +219,7 @@
         </w:tc>
         <w:tc>
           <w:tcPr>
-            <w:tcW w:w="1834" w:type="dxa"/>
-          </w:tcPr>
-          <w:p>
-            <w:r>
-              <w:rPr>
-                <w:rFonts w:hint="eastAsia"/>
-              </w:rPr>
-              <w:t>v</w:t>
-            </w:r>
-          </w:p>
-        </w:tc>
-        <w:tc>
-          <w:tcPr>
-            <w:tcW w:w="1801" w:type="dxa"/>
+            <w:tcW w:w="0" w:type="auto"/>
           </w:tcPr>
           <w:p>
             <w:r>
@@ -283,7 +234,7 @@
       <w:tr>
         <w:tc>
           <w:tcPr>
-            <w:tcW w:w="1676" w:type="dxa"/>
+            <w:tcW w:w="0" w:type="auto"/>
             <w:vMerge w:val="restart"/>
           </w:tcPr>
           <w:p>
@@ -297,7 +248,7 @@
         </w:tc>
         <w:tc>
           <w:tcPr>
-            <w:tcW w:w="1725" w:type="dxa"/>
+            <w:tcW w:w="0" w:type="auto"/>
           </w:tcPr>
           <w:p>
             <w:r>
@@ -310,7 +261,7 @@
         </w:tc>
         <w:tc>
           <w:tcPr>
-            <w:tcW w:w="1980" w:type="dxa"/>
+            <w:tcW w:w="0" w:type="auto"/>
           </w:tcPr>
           <w:p>
             <w:r>
@@ -323,20 +274,7 @@
         </w:tc>
         <w:tc>
           <w:tcPr>
-            <w:tcW w:w="1834" w:type="dxa"/>
-          </w:tcPr>
-          <w:p>
-            <w:r>
-              <w:rPr>
-                <w:rFonts w:hint="eastAsia"/>
-              </w:rPr>
-              <w:t>v</w:t>
-            </w:r>
-          </w:p>
-        </w:tc>
-        <w:tc>
-          <w:tcPr>
-            <w:tcW w:w="1801" w:type="dxa"/>
+            <w:tcW w:w="0" w:type="auto"/>
           </w:tcPr>
           <w:p>
             <w:r>
@@ -351,14 +289,14 @@
       <w:tr>
         <w:tc>
           <w:tcPr>
-            <w:tcW w:w="1676" w:type="dxa"/>
+            <w:tcW w:w="0" w:type="auto"/>
             <w:vMerge/>
           </w:tcPr>
           <w:p/>
         </w:tc>
         <w:tc>
           <w:tcPr>
-            <w:tcW w:w="1725" w:type="dxa"/>
+            <w:tcW w:w="0" w:type="auto"/>
           </w:tcPr>
           <w:p>
             <w:r>
@@ -371,7 +309,7 @@
         </w:tc>
         <w:tc>
           <w:tcPr>
-            <w:tcW w:w="1980" w:type="dxa"/>
+            <w:tcW w:w="0" w:type="auto"/>
           </w:tcPr>
           <w:p>
             <w:r>
@@ -384,7 +322,7 @@
         </w:tc>
         <w:tc>
           <w:tcPr>
-            <w:tcW w:w="1834" w:type="dxa"/>
+            <w:tcW w:w="0" w:type="auto"/>
           </w:tcPr>
           <w:p>
             <w:r>
@@ -395,16 +333,482 @@
             </w:r>
           </w:p>
         </w:tc>
-        <w:tc>
-          <w:tcPr>
-            <w:tcW w:w="1801" w:type="dxa"/>
-          </w:tcPr>
-          <w:p>
-            <w:r>
-              <w:rPr>
-                <w:rFonts w:hint="eastAsia"/>
-              </w:rPr>
-              <w:t>v</w:t>
+      </w:tr>
+    </w:tbl>
+    <w:p/>
+    <w:p>
+      <w:r>
+        <w:rPr>
+          <w:rFonts w:hint="eastAsia"/>
+        </w:rPr>
+        <w:t>실제 결과</w:t>
+      </w:r>
+      <w:r>
+        <w:t xml:space="preserve"> </w:t>
+      </w:r>
+      <w:r>
+        <w:rPr>
+          <w:rFonts w:hint="eastAsia"/>
+        </w:rPr>
+        <w:t>: carbone</w:t>
+      </w:r>
+    </w:p>
+    <w:tbl>
+      <w:tblPr>
+        <w:tblStyle w:val="aa"/>
+        <w:tblW w:w="5000" w:type="pct"/>
+        <w:tblLook w:val="04A0" w:firstRow="1" w:lastRow="0" w:firstColumn="1" w:lastColumn="0" w:noHBand="0" w:noVBand="1"/>
+      </w:tblPr>
+      <w:tblGrid>
+        <w:gridCol w:w="2145"/>
+        <w:gridCol w:w="2507"/>
+        <w:gridCol w:w="2244"/>
+        <w:gridCol w:w="2120"/>
+      </w:tblGrid>
+      <w:tr>
+        <w:tc>
+          <w:tcPr>
+            <w:tcW w:w="0" w:type="auto"/>
+          </w:tcPr>
+          <w:p>
+            <w:r>
+              <w:rPr>
+                <w:rFonts w:hint="eastAsia"/>
+              </w:rPr>
+              <w:t>Type</w:t>
+            </w:r>
+          </w:p>
+        </w:tc>
+        <w:tc>
+          <w:tcPr>
+            <w:tcW w:w="0" w:type="auto"/>
+          </w:tcPr>
+          <w:p>
+            <w:r>
+              <w:rPr>
+                <w:rFonts w:hint="eastAsia"/>
+              </w:rPr>
+              <w:t>Category</w:t>
+            </w:r>
+          </w:p>
+        </w:tc>
+        <w:tc>
+          <w:tcPr>
+            <w:tcW w:w="0" w:type="auto"/>
+          </w:tcPr>
+          <w:p>
+            <w:r>
+              <w:rPr>
+                <w:rFonts w:hint="eastAsia"/>
+              </w:rPr>
+              <w:t>Name</w:t>
+            </w:r>
+          </w:p>
+        </w:tc>
+        <w:tc>
+          <w:tcPr>
+            <w:tcW w:w="0" w:type="auto"/>
+          </w:tcPr>
+          <w:p>
+            <w:r>
+              <w:rPr>
+                <w:rFonts w:hint="eastAsia"/>
+              </w:rPr>
+              <w:t>Cost</w:t>
+            </w:r>
+          </w:p>
+        </w:tc>
+      </w:tr>
+      <w:tr>
+        <w:tc>
+          <w:tcPr>
+            <w:tcW w:w="0" w:type="auto"/>
+          </w:tcPr>
+          <w:p>
+            <w:r>
+              <w:rPr>
+                <w:rFonts w:hint="eastAsia"/>
+              </w:rPr>
+              <w:t>{d.table_a.items[i].type}</w:t>
+            </w:r>
+          </w:p>
+        </w:tc>
+        <w:tc>
+          <w:tcPr>
+            <w:tcW w:w="0" w:type="auto"/>
+          </w:tcPr>
+          <w:p>
+            <w:r>
+              <w:rPr>
+                <w:rFonts w:hint="eastAsia"/>
+              </w:rPr>
+              <w:t>{d.table_a.items[i].category}</w:t>
+            </w:r>
+          </w:p>
+        </w:tc>
+        <w:tc>
+          <w:tcPr>
+            <w:tcW w:w="0" w:type="auto"/>
+          </w:tcPr>
+          <w:p>
+            <w:r>
+              <w:rPr>
+                <w:rFonts w:hint="eastAsia"/>
+              </w:rPr>
+              <w:t>{d.table_a.items[i].name}</w:t>
+            </w:r>
+          </w:p>
+        </w:tc>
+        <w:tc>
+          <w:tcPr>
+            <w:tcW w:w="0" w:type="auto"/>
+          </w:tcPr>
+          <w:p>
+            <w:r>
+              <w:rPr>
+                <w:rFonts w:hint="eastAsia"/>
+              </w:rPr>
+              <w:t>{d.table_a.items[i].cost}</w:t>
+            </w:r>
+          </w:p>
+        </w:tc>
+      </w:tr>
+      <w:tr>
+        <w:tc>
+          <w:tcPr>
+            <w:tcW w:w="0" w:type="auto"/>
+          </w:tcPr>
+          <w:p>
+            <w:r>
+              <w:rPr>
+                <w:rFonts w:hint="eastAsia"/>
+              </w:rPr>
+              <w:t>{d.table_a.items[i+1]}</w:t>
+            </w:r>
+          </w:p>
+        </w:tc>
+        <w:tc>
+          <w:tcPr>
+            <w:tcW w:w="0" w:type="auto"/>
+          </w:tcPr>
+          <w:p/>
+        </w:tc>
+        <w:tc>
+          <w:tcPr>
+            <w:tcW w:w="0" w:type="auto"/>
+          </w:tcPr>
+          <w:p/>
+        </w:tc>
+        <w:tc>
+          <w:tcPr>
+            <w:tcW w:w="0" w:type="auto"/>
+          </w:tcPr>
+          <w:p/>
+        </w:tc>
+      </w:tr>
+    </w:tbl>
+    <w:p/>
+    <w:p>
+      <w:r>
+        <w:rPr>
+          <w:rFonts w:hint="eastAsia"/>
+        </w:rPr>
+        <w:t>실제 결과 : cell merged by python</w:t>
+      </w:r>
+    </w:p>
+    <w:tbl>
+      <w:tblPr>
+        <w:tblStyle w:val="aa"/>
+        <w:tblW w:w="5000" w:type="pct"/>
+        <w:tblLook w:val="04A0" w:firstRow="1" w:lastRow="0" w:firstColumn="1" w:lastColumn="0" w:noHBand="0" w:noVBand="1"/>
+      </w:tblPr>
+      <w:tblGrid>
+        <w:gridCol w:w="2145"/>
+        <w:gridCol w:w="2507"/>
+        <w:gridCol w:w="2244"/>
+        <w:gridCol w:w="2120"/>
+      </w:tblGrid>
+      <w:tr>
+        <w:tc>
+          <w:tcPr>
+            <w:tcW w:w="0" w:type="auto"/>
+          </w:tcPr>
+          <w:p>
+            <w:bookmarkStart w:id="0" w:name="table_a"/>
+            <w:r>
+              <w:rPr>
+                <w:rFonts w:hint="eastAsia"/>
+              </w:rPr>
+              <w:t>Type</w:t>
+            </w:r>
+          </w:p>
+        </w:tc>
+        <w:tc>
+          <w:tcPr>
+            <w:tcW w:w="0" w:type="auto"/>
+          </w:tcPr>
+          <w:p>
+            <w:r>
+              <w:rPr>
+                <w:rFonts w:hint="eastAsia"/>
+              </w:rPr>
+              <w:t>Category</w:t>
+            </w:r>
+          </w:p>
+        </w:tc>
+        <w:tc>
+          <w:tcPr>
+            <w:tcW w:w="0" w:type="auto"/>
+          </w:tcPr>
+          <w:p>
+            <w:r>
+              <w:rPr>
+                <w:rFonts w:hint="eastAsia"/>
+              </w:rPr>
+              <w:t>Name</w:t>
+            </w:r>
+          </w:p>
+        </w:tc>
+        <w:tc>
+          <w:tcPr>
+            <w:tcW w:w="0" w:type="auto"/>
+          </w:tcPr>
+          <w:p>
+            <w:r>
+              <w:rPr>
+                <w:rFonts w:hint="eastAsia"/>
+              </w:rPr>
+              <w:t>Cost</w:t>
+            </w:r>
+          </w:p>
+        </w:tc>
+      </w:tr>
+      <w:tr>
+        <w:tc>
+          <w:tcPr>
+            <w:tcW w:w="0" w:type="auto"/>
+          </w:tcPr>
+          <w:p>
+            <w:r>
+              <w:rPr>
+                <w:rFonts w:hint="eastAsia"/>
+              </w:rPr>
+              <w:t>{d.table_a.items[i].type}</w:t>
+            </w:r>
+          </w:p>
+        </w:tc>
+        <w:tc>
+          <w:tcPr>
+            <w:tcW w:w="0" w:type="auto"/>
+          </w:tcPr>
+          <w:p>
+            <w:r>
+              <w:rPr>
+                <w:rFonts w:hint="eastAsia"/>
+              </w:rPr>
+              <w:t>{d.table_a.items[i].category}</w:t>
+            </w:r>
+          </w:p>
+        </w:tc>
+        <w:tc>
+          <w:tcPr>
+            <w:tcW w:w="0" w:type="auto"/>
+          </w:tcPr>
+          <w:p>
+            <w:r>
+              <w:rPr>
+                <w:rFonts w:hint="eastAsia"/>
+              </w:rPr>
+              <w:t>{d.table_a.items[i].name}</w:t>
+            </w:r>
+          </w:p>
+        </w:tc>
+        <w:tc>
+          <w:tcPr>
+            <w:tcW w:w="0" w:type="auto"/>
+          </w:tcPr>
+          <w:p>
+            <w:r>
+              <w:rPr>
+                <w:rFonts w:hint="eastAsia"/>
+              </w:rPr>
+              <w:t>{d.table_a.items[i].cost}</w:t>
+            </w:r>
+          </w:p>
+        </w:tc>
+      </w:tr>
+      <w:tr>
+        <w:tc>
+          <w:tcPr>
+            <w:tcW w:w="0" w:type="auto"/>
+          </w:tcPr>
+          <w:p>
+            <w:r>
+              <w:rPr>
+                <w:rFonts w:hint="eastAsia"/>
+              </w:rPr>
+              <w:t>{d.table_a.items[i+1]}</w:t>
+            </w:r>
+          </w:p>
+        </w:tc>
+        <w:tc>
+          <w:tcPr>
+            <w:tcW w:w="0" w:type="auto"/>
+          </w:tcPr>
+          <w:p/>
+        </w:tc>
+        <w:tc>
+          <w:tcPr>
+            <w:tcW w:w="0" w:type="auto"/>
+          </w:tcPr>
+          <w:p/>
+        </w:tc>
+        <w:tc>
+          <w:tcPr>
+            <w:tcW w:w="0" w:type="auto"/>
+          </w:tcPr>
+          <w:p/>
+        </w:tc>
+      </w:tr>
+      <w:bookmarkEnd w:id="0"/>
+    </w:tbl>
+    <w:p/>
+    <w:p>
+      <w:pPr>
+        <w:widowControl/>
+        <w:wordWrap/>
+        <w:autoSpaceDE/>
+        <w:autoSpaceDN/>
+      </w:pPr>
+      <w:r>
+        <w:br w:type="page"/>
+      </w:r>
+    </w:p>
+    <w:p>
+      <w:r>
+        <w:rPr>
+          <w:rFonts w:hint="eastAsia"/>
+        </w:rPr>
+        <w:lastRenderedPageBreak/>
+        <w:t>문장 테스트</w:t>
+      </w:r>
+    </w:p>
+    <w:p/>
+    <w:p>
+      <w:r>
+        <w:rPr>
+          <w:rFonts w:hint="eastAsia"/>
+        </w:rPr>
+        <w:t>예상 결과</w:t>
+      </w:r>
+    </w:p>
+    <w:tbl>
+      <w:tblPr>
+        <w:tblStyle w:val="aa"/>
+        <w:tblW w:w="5000" w:type="pct"/>
+        <w:tblLook w:val="04A0" w:firstRow="1" w:lastRow="0" w:firstColumn="1" w:lastColumn="0" w:noHBand="0" w:noVBand="1"/>
+      </w:tblPr>
+      <w:tblGrid>
+        <w:gridCol w:w="9016"/>
+      </w:tblGrid>
+      <w:tr>
+        <w:tc>
+          <w:tcPr>
+            <w:tcW w:w="0" w:type="auto"/>
+          </w:tcPr>
+          <w:p>
+            <w:r>
+              <w:rPr>
+                <w:rFonts w:hint="eastAsia"/>
+              </w:rPr>
+              <w:t>-. 안녕하세요.</w:t>
+            </w:r>
+          </w:p>
+          <w:p>
+            <w:r>
+              <w:rPr>
+                <w:rFonts w:hint="eastAsia"/>
+              </w:rPr>
+              <w:t>-. 이것은 문장 테스트입니다.</w:t>
+            </w:r>
+          </w:p>
+          <w:p>
+            <w:r>
+              <w:rPr>
+                <w:rFonts w:hint="eastAsia"/>
+              </w:rPr>
+              <w:t>-. 반갑습니다.</w:t>
+            </w:r>
+          </w:p>
+        </w:tc>
+      </w:tr>
+    </w:tbl>
+    <w:p/>
+    <w:p>
+      <w:r>
+        <w:rPr>
+          <w:rFonts w:hint="eastAsia"/>
+        </w:rPr>
+        <w:t>실제 결과</w:t>
+      </w:r>
+    </w:p>
+    <w:tbl>
+      <w:tblPr>
+        <w:tblStyle w:val="aa"/>
+        <w:tblW w:w="5000" w:type="pct"/>
+        <w:tblLook w:val="04A0" w:firstRow="1" w:lastRow="0" w:firstColumn="1" w:lastColumn="0" w:noHBand="0" w:noVBand="1"/>
+      </w:tblPr>
+      <w:tblGrid>
+        <w:gridCol w:w="9016"/>
+      </w:tblGrid>
+      <w:tr>
+        <w:tc>
+          <w:tcPr>
+            <w:tcW w:w="0" w:type="auto"/>
+          </w:tcPr>
+          <w:p>
+            <w:r>
+              <w:rPr>
+                <w:rFonts w:hint="eastAsia"/>
+              </w:rPr>
+              <w:t xml:space="preserve">-. </w:t>
+            </w:r>
+            <w:r>
+              <w:rPr>
+                <w:rFonts w:hint="eastAsia"/>
+              </w:rPr>
+              <w:t>{d.pgs[i].value}</w:t>
+            </w:r>
+          </w:p>
+          <w:p>
+            <w:pPr>
+              <w:rPr>
+                <w:rFonts w:hint="eastAsia"/>
+              </w:rPr>
+            </w:pPr>
+            <w:r>
+              <w:rPr>
+                <w:rFonts w:hint="eastAsia"/>
+              </w:rPr>
+              <w:t xml:space="preserve">-. </w:t>
+            </w:r>
+            <w:r>
+              <w:rPr>
+                <w:rFonts w:hint="eastAsia"/>
+              </w:rPr>
+              <w:t>{d.pgs[i</w:t>
+            </w:r>
+            <w:r>
+              <w:rPr>
+                <w:rFonts w:hint="eastAsia"/>
+              </w:rPr>
+              <w:t>+1</w:t>
+            </w:r>
+            <w:r>
+              <w:rPr>
+                <w:rFonts w:hint="eastAsia"/>
+              </w:rPr>
+              <w:t>]}</w:t>
             </w:r>
           </w:p>
         </w:tc>
@@ -418,385 +822,52 @@
       </w:pPr>
     </w:p>
     <w:p>
-      <w:pPr>
-        <w:rPr>
-          <w:rFonts w:hint="eastAsia"/>
-        </w:rPr>
-      </w:pPr>
-    </w:p>
-    <w:p>
-      <w:pPr>
-        <w:rPr>
-          <w:rFonts w:hint="eastAsia"/>
-        </w:rPr>
-      </w:pPr>
-    </w:p>
-    <w:p>
-      <w:pPr>
-        <w:rPr>
-          <w:rFonts w:hint="eastAsia"/>
-        </w:rPr>
-      </w:pPr>
       <w:r>
         <w:rPr>
           <w:rFonts w:hint="eastAsia"/>
         </w:rPr>
-        <w:t>Output:</w:t>
+        <w:t>실제 결과</w:t>
       </w:r>
     </w:p>
     <w:tbl>
       <w:tblPr>
         <w:tblStyle w:val="aa"/>
-        <w:tblW w:w="0" w:type="auto"/>
+        <w:tblW w:w="5000" w:type="pct"/>
         <w:tblLook w:val="04A0" w:firstRow="1" w:lastRow="0" w:firstColumn="1" w:lastColumn="0" w:noHBand="0" w:noVBand="1"/>
       </w:tblPr>
       <w:tblGrid>
-        <w:gridCol w:w="1676"/>
-        <w:gridCol w:w="1725"/>
-        <w:gridCol w:w="1980"/>
-        <w:gridCol w:w="1834"/>
-        <w:gridCol w:w="1801"/>
+        <w:gridCol w:w="9016"/>
       </w:tblGrid>
       <w:tr>
         <w:tc>
           <w:tcPr>
-            <w:tcW w:w="1676" w:type="dxa"/>
-          </w:tcPr>
-          <w:p>
-            <w:r>
-              <w:rPr>
-                <w:rFonts w:hint="eastAsia"/>
-              </w:rPr>
-              <w:t>Type</w:t>
-            </w:r>
-          </w:p>
-        </w:tc>
-        <w:tc>
-          <w:tcPr>
-            <w:tcW w:w="1725" w:type="dxa"/>
-          </w:tcPr>
-          <w:p>
-            <w:r>
-              <w:rPr>
-                <w:rFonts w:hint="eastAsia"/>
-              </w:rPr>
-              <w:t>Category</w:t>
-            </w:r>
-          </w:p>
-        </w:tc>
-        <w:tc>
-          <w:tcPr>
-            <w:tcW w:w="1980" w:type="dxa"/>
-          </w:tcPr>
-          <w:p>
-            <w:r>
-              <w:rPr>
-                <w:rFonts w:hint="eastAsia"/>
-              </w:rPr>
-              <w:t>Name</w:t>
-            </w:r>
-          </w:p>
-        </w:tc>
-        <w:tc>
-          <w:tcPr>
-            <w:tcW w:w="1834" w:type="dxa"/>
-          </w:tcPr>
-          <w:p>
-            <w:r>
-              <w:rPr>
-                <w:rFonts w:hint="eastAsia"/>
-              </w:rPr>
-              <w:t>Cost</w:t>
-            </w:r>
-          </w:p>
-        </w:tc>
-        <w:tc>
-          <w:tcPr>
-            <w:tcW w:w="1801" w:type="dxa"/>
-          </w:tcPr>
-          <w:p>
-            <w:r>
-              <w:rPr>
-                <w:rFonts w:hint="eastAsia"/>
-              </w:rPr>
-              <w:t>Sub</w:t>
-            </w:r>
-          </w:p>
-        </w:tc>
-      </w:tr>
-      <w:tr>
-        <w:tc>
-          <w:tcPr>
-            <w:tcW w:w="1676" w:type="dxa"/>
-            <w:vMerge w:val="restart"/>
-          </w:tcPr>
-          <w:p>
-            <w:r>
-              <w:rPr>
-                <w:rFonts w:hint="eastAsia"/>
-              </w:rPr>
-              <w:t>A</w:t>
-            </w:r>
-          </w:p>
-        </w:tc>
-        <w:tc>
-          <w:tcPr>
-            <w:tcW w:w="1725" w:type="dxa"/>
-            <w:vMerge w:val="restart"/>
-          </w:tcPr>
-          <w:p>
-            <w:r>
-              <w:rPr>
-                <w:rFonts w:hint="eastAsia"/>
-              </w:rPr>
-              <w:t>T1</w:t>
-            </w:r>
-          </w:p>
-        </w:tc>
-        <w:tc>
-          <w:tcPr>
-            <w:tcW w:w="1980" w:type="dxa"/>
-          </w:tcPr>
-          <w:p>
-            <w:r>
-              <w:rPr>
-                <w:rFonts w:hint="eastAsia"/>
-              </w:rPr>
-              <w:t>{d.type_a[i].name}</w:t>
-            </w:r>
-          </w:p>
-        </w:tc>
-        <w:tc>
-          <w:tcPr>
-            <w:tcW w:w="1834" w:type="dxa"/>
-          </w:tcPr>
-          <w:p>
-            <w:r>
-              <w:rPr>
-                <w:rFonts w:hint="eastAsia"/>
-              </w:rPr>
-              <w:t>{d.type_a[i].cost}</w:t>
-            </w:r>
-          </w:p>
-        </w:tc>
-        <w:tc>
-          <w:tcPr>
-            <w:tcW w:w="1801" w:type="dxa"/>
-          </w:tcPr>
-          <w:p>
-            <w:r>
-              <w:rPr>
-                <w:rFonts w:hint="eastAsia"/>
-              </w:rPr>
-              <w:t>{d.type_a[i].sub}</w:t>
-            </w:r>
-          </w:p>
-        </w:tc>
-      </w:tr>
-      <w:tr>
-        <w:tc>
-          <w:tcPr>
-            <w:tcW w:w="1676" w:type="dxa"/>
-            <w:vMerge/>
-          </w:tcPr>
-          <w:p/>
-        </w:tc>
-        <w:tc>
-          <w:tcPr>
-            <w:tcW w:w="1725" w:type="dxa"/>
-            <w:vMerge/>
-          </w:tcPr>
-          <w:p/>
-        </w:tc>
-        <w:tc>
-          <w:tcPr>
-            <w:tcW w:w="1980" w:type="dxa"/>
-          </w:tcPr>
-          <w:p>
-            <w:r>
-              <w:rPr>
-                <w:rFonts w:hint="eastAsia"/>
-              </w:rPr>
-              <w:t>{d.type_a[i+1]}</w:t>
-            </w:r>
-          </w:p>
-        </w:tc>
-        <w:tc>
-          <w:tcPr>
-            <w:tcW w:w="1834" w:type="dxa"/>
-          </w:tcPr>
-          <w:p/>
-        </w:tc>
-        <w:tc>
-          <w:tcPr>
-            <w:tcW w:w="1801" w:type="dxa"/>
-          </w:tcPr>
-          <w:p/>
-        </w:tc>
-      </w:tr>
-      <w:tr>
-        <w:tc>
-          <w:tcPr>
-            <w:tcW w:w="1676" w:type="dxa"/>
-            <w:vMerge/>
-          </w:tcPr>
-          <w:p/>
-        </w:tc>
-        <w:tc>
-          <w:tcPr>
-            <w:tcW w:w="1725" w:type="dxa"/>
-          </w:tcPr>
-          <w:p>
-            <w:r>
-              <w:rPr>
-                <w:rFonts w:hint="eastAsia"/>
-              </w:rPr>
-              <w:t>T2</w:t>
-            </w:r>
-          </w:p>
-        </w:tc>
-        <w:tc>
-          <w:tcPr>
-            <w:tcW w:w="1980" w:type="dxa"/>
-          </w:tcPr>
-          <w:p/>
-        </w:tc>
-        <w:tc>
-          <w:tcPr>
-            <w:tcW w:w="1834" w:type="dxa"/>
-          </w:tcPr>
-          <w:p/>
-        </w:tc>
-        <w:tc>
-          <w:tcPr>
-            <w:tcW w:w="1801" w:type="dxa"/>
-          </w:tcPr>
-          <w:p/>
-        </w:tc>
-      </w:tr>
-      <w:tr>
-        <w:tc>
-          <w:tcPr>
-            <w:tcW w:w="1676" w:type="dxa"/>
-            <w:vMerge w:val="restart"/>
-          </w:tcPr>
-          <w:p>
-            <w:r>
-              <w:rPr>
-                <w:rFonts w:hint="eastAsia"/>
-              </w:rPr>
-              <w:t>B</w:t>
-            </w:r>
-          </w:p>
-        </w:tc>
-        <w:tc>
-          <w:tcPr>
-            <w:tcW w:w="1725" w:type="dxa"/>
-          </w:tcPr>
-          <w:p>
-            <w:r>
-              <w:rPr>
-                <w:rFonts w:hint="eastAsia"/>
-              </w:rPr>
-              <w:t>T1</w:t>
-            </w:r>
-          </w:p>
-        </w:tc>
-        <w:tc>
-          <w:tcPr>
-            <w:tcW w:w="1980" w:type="dxa"/>
-          </w:tcPr>
-          <w:p>
-            <w:r>
-              <w:rPr>
-                <w:rFonts w:hint="eastAsia"/>
-              </w:rPr>
-              <w:t>{d.type_b[i].name}</w:t>
-            </w:r>
-          </w:p>
-        </w:tc>
-        <w:tc>
-          <w:tcPr>
-            <w:tcW w:w="1834" w:type="dxa"/>
-          </w:tcPr>
-          <w:p>
-            <w:r>
-              <w:rPr>
-                <w:rFonts w:hint="eastAsia"/>
-              </w:rPr>
-              <w:t>{d.type_b[i].cost}</w:t>
-            </w:r>
-          </w:p>
-        </w:tc>
-        <w:tc>
-          <w:tcPr>
-            <w:tcW w:w="1801" w:type="dxa"/>
-          </w:tcPr>
-          <w:p>
-            <w:r>
-              <w:rPr>
-                <w:rFonts w:hint="eastAsia"/>
-              </w:rPr>
-              <w:t>{d.type_b[i].sub}</w:t>
-            </w:r>
-          </w:p>
-        </w:tc>
-      </w:tr>
-      <w:tr>
-        <w:tc>
-          <w:tcPr>
-            <w:tcW w:w="1676" w:type="dxa"/>
-            <w:vMerge/>
-          </w:tcPr>
-          <w:p/>
-        </w:tc>
-        <w:tc>
-          <w:tcPr>
-            <w:tcW w:w="1725" w:type="dxa"/>
-          </w:tcPr>
-          <w:p>
-            <w:r>
-              <w:rPr>
-                <w:rFonts w:hint="eastAsia"/>
-              </w:rPr>
-              <w:t>T2</w:t>
-            </w:r>
-          </w:p>
-        </w:tc>
-        <w:tc>
-          <w:tcPr>
-            <w:tcW w:w="1980" w:type="dxa"/>
-          </w:tcPr>
-          <w:p>
-            <w:r>
-              <w:rPr>
-                <w:rFonts w:hint="eastAsia"/>
-              </w:rPr>
-              <w:t>{d.type_b[i+1]}</w:t>
-            </w:r>
-          </w:p>
-        </w:tc>
-        <w:tc>
-          <w:tcPr>
-            <w:tcW w:w="1834" w:type="dxa"/>
-          </w:tcPr>
-          <w:p/>
-        </w:tc>
-        <w:tc>
-          <w:tcPr>
-            <w:tcW w:w="1801" w:type="dxa"/>
-          </w:tcPr>
-          <w:p/>
+            <w:tcW w:w="0" w:type="auto"/>
+          </w:tcPr>
+          <w:p>
+            <w:r>
+              <w:rPr>
+                <w:rFonts w:hint="eastAsia"/>
+              </w:rPr>
+              <w:t>-. {d.rts[i].value}</w:t>
+            </w:r>
+          </w:p>
+          <w:p>
+            <w:pPr>
+              <w:rPr>
+                <w:rFonts w:hint="eastAsia"/>
+              </w:rPr>
+            </w:pPr>
+            <w:r>
+              <w:rPr>
+                <w:rFonts w:hint="eastAsia"/>
+              </w:rPr>
+              <w:t>-. {d.rts[i+1]}</w:t>
+            </w:r>
+          </w:p>
         </w:tc>
       </w:tr>
     </w:tbl>
-    <w:p>
-      <w:pPr>
-        <w:rPr>
-          <w:rFonts w:hint="eastAsia"/>
-        </w:rPr>
-      </w:pPr>
-    </w:p>
+    <w:p/>
     <w:sectPr>
       <w:pgSz w:w="11906" w:h="16838"/>
       <w:pgMar w:top="1701" w:right="1440" w:bottom="1440" w:left="1440" w:header="851" w:footer="992" w:gutter="0"/>
@@ -805,6 +876,56 @@
     </w:sectPr>
   </w:body>
 </w:document>
+</file>
+
+<file path=word/endnotes.xml><?xml version="1.0" encoding="utf-8"?>
+<w:endnotes xmlns:wpc="http://schemas.microsoft.com/office/word/2010/wordprocessingCanvas" xmlns:cx="http://schemas.microsoft.com/office/drawing/2014/chartex" xmlns:cx1="http://schemas.microsoft.com/office/drawing/2015/9/8/chartex" xmlns:cx2="http://schemas.microsoft.com/office/drawing/2015/10/21/chartex" xmlns:cx3="http://schemas.microsoft.com/office/drawing/2016/5/9/chartex" xmlns:cx4="http://schemas.microsoft.com/office/drawing/2016/5/10/chartex" xmlns:cx5="http://schemas.microsoft.com/office/drawing/2016/5/11/chartex" xmlns:cx6="http://schemas.microsoft.com/office/drawing/2016/5/12/chartex" xmlns:cx7="http://schemas.microsoft.com/office/drawing/2016/5/13/chartex" xmlns:cx8="http://schemas.microsoft.com/office/drawing/2016/5/14/chartex" xmlns:mc="http://schemas.openxmlformats.org/markup-compatibility/2006" xmlns:aink="http://schemas.microsoft.com/office/drawing/2016/ink" xmlns:am3d="http://schemas.microsoft.com/office/drawing/2017/model3d" xmlns:o="urn:schemas-microsoft-com:office:office" xmlns:oel="http://schemas.microsoft.com/office/2019/extlst" xmlns:r="http://schemas.openxmlformats.org/officeDocument/2006/relationships" xmlns:m="http://schemas.openxmlformats.org/officeDocument/2006/math" xmlns:v="urn:schemas-microsoft-com:vml" xmlns:wp14="http://schemas.microsoft.com/office/word/2010/wordprocessingDrawing" xmlns:wp="http://schemas.openxmlformats.org/drawingml/2006/wordprocessingDrawing" xmlns:w10="urn:schemas-microsoft-com:office:word" xmlns:w="http://schemas.openxmlformats.org/wordprocessingml/2006/main" xmlns:w14="http://schemas.microsoft.com/office/word/2010/wordml" xmlns:w15="http://schemas.microsoft.com/office/word/2012/wordml" xmlns:w16cex="http://schemas.microsoft.com/office/word/2018/wordml/cex" xmlns:w16cid="http://schemas.microsoft.com/office/word/2016/wordml/cid" xmlns:w16="http://schemas.microsoft.com/office/word/2018/wordml" xmlns:w16du="http://schemas.microsoft.com/office/word/2023/wordml/word16du" xmlns:w16sdtdh="http://schemas.microsoft.com/office/word/2020/wordml/sdtdatahash" xmlns:w16sdtfl="http://schemas.microsoft.com/office/word/2024/wordml/sdtformatlock" xmlns:w16se="http://schemas.microsoft.com/office/word/2015/wordml/symex" xmlns:wpg="http://schemas.microsoft.com/office/word/2010/wordprocessingGroup" xmlns:wpi="http://schemas.microsoft.com/office/word/2010/wordprocessingInk" xmlns:wne="http://schemas.microsoft.com/office/word/2006/wordml" xmlns:wps="http://schemas.microsoft.com/office/word/2010/wordprocessingShape" mc:Ignorable="w14 w15 w16se w16cid w16 w16cex w16sdtdh w16sdtfl w16du wp14">
+  <w:endnote w:type="separator" w:id="-1">
+    <w:p>
+      <w:pPr>
+        <w:spacing w:after="0"/>
+      </w:pPr>
+      <w:r>
+        <w:separator/>
+      </w:r>
+    </w:p>
+  </w:endnote>
+  <w:endnote w:type="continuationSeparator" w:id="0">
+    <w:p>
+      <w:pPr>
+        <w:spacing w:after="0"/>
+      </w:pPr>
+      <w:r>
+        <w:continuationSeparator/>
+      </w:r>
+    </w:p>
+  </w:endnote>
+</w:endnotes>
+</file>
+
+<file path=word/footnotes.xml><?xml version="1.0" encoding="utf-8"?>
+<w:footnotes xmlns:wpc="http://schemas.microsoft.com/office/word/2010/wordprocessingCanvas" xmlns:cx="http://schemas.microsoft.com/office/drawing/2014/chartex" xmlns:cx1="http://schemas.microsoft.com/office/drawing/2015/9/8/chartex" xmlns:cx2="http://schemas.microsoft.com/office/drawing/2015/10/21/chartex" xmlns:cx3="http://schemas.microsoft.com/office/drawing/2016/5/9/chartex" xmlns:cx4="http://schemas.microsoft.com/office/drawing/2016/5/10/chartex" xmlns:cx5="http://schemas.microsoft.com/office/drawing/2016/5/11/chartex" xmlns:cx6="http://schemas.microsoft.com/office/drawing/2016/5/12/chartex" xmlns:cx7="http://schemas.microsoft.com/office/drawing/2016/5/13/chartex" xmlns:cx8="http://schemas.microsoft.com/office/drawing/2016/5/14/chartex" xmlns:mc="http://schemas.openxmlformats.org/markup-compatibility/2006" xmlns:aink="http://schemas.microsoft.com/office/drawing/2016/ink" xmlns:am3d="http://schemas.microsoft.com/office/drawing/2017/model3d" xmlns:o="urn:schemas-microsoft-com:office:office" xmlns:oel="http://schemas.microsoft.com/office/2019/extlst" xmlns:r="http://schemas.openxmlformats.org/officeDocument/2006/relationships" xmlns:m="http://schemas.openxmlformats.org/officeDocument/2006/math" xmlns:v="urn:schemas-microsoft-com:vml" xmlns:wp14="http://schemas.microsoft.com/office/word/2010/wordprocessingDrawing" xmlns:wp="http://schemas.openxmlformats.org/drawingml/2006/wordprocessingDrawing" xmlns:w10="urn:schemas-microsoft-com:office:word" xmlns:w="http://schemas.openxmlformats.org/wordprocessingml/2006/main" xmlns:w14="http://schemas.microsoft.com/office/word/2010/wordml" xmlns:w15="http://schemas.microsoft.com/office/word/2012/wordml" xmlns:w16cex="http://schemas.microsoft.com/office/word/2018/wordml/cex" xmlns:w16cid="http://schemas.microsoft.com/office/word/2016/wordml/cid" xmlns:w16="http://schemas.microsoft.com/office/word/2018/wordml" xmlns:w16du="http://schemas.microsoft.com/office/word/2023/wordml/word16du" xmlns:w16sdtdh="http://schemas.microsoft.com/office/word/2020/wordml/sdtdatahash" xmlns:w16sdtfl="http://schemas.microsoft.com/office/word/2024/wordml/sdtformatlock" xmlns:w16se="http://schemas.microsoft.com/office/word/2015/wordml/symex" xmlns:wpg="http://schemas.microsoft.com/office/word/2010/wordprocessingGroup" xmlns:wpi="http://schemas.microsoft.com/office/word/2010/wordprocessingInk" xmlns:wne="http://schemas.microsoft.com/office/word/2006/wordml" xmlns:wps="http://schemas.microsoft.com/office/word/2010/wordprocessingShape" mc:Ignorable="w14 w15 w16se w16cid w16 w16cex w16sdtdh w16sdtfl w16du wp14">
+  <w:footnote w:type="separator" w:id="-1">
+    <w:p>
+      <w:pPr>
+        <w:spacing w:after="0"/>
+      </w:pPr>
+      <w:r>
+        <w:separator/>
+      </w:r>
+    </w:p>
+  </w:footnote>
+  <w:footnote w:type="continuationSeparator" w:id="0">
+    <w:p>
+      <w:pPr>
+        <w:spacing w:after="0"/>
+      </w:pPr>
+      <w:r>
+        <w:continuationSeparator/>
+      </w:r>
+    </w:p>
+  </w:footnote>
+</w:footnotes>
 </file>
 
 <file path=word/styles.xml><?xml version="1.0" encoding="utf-8"?>
@@ -1207,7 +1328,7 @@
   <w:style w:type="paragraph" w:default="1" w:styleId="a">
     <w:name w:val="Normal"/>
     <w:qFormat/>
-    <w:rsid w:val="007B6445"/>
+    <w:rsid w:val="00E46FE3"/>
     <w:pPr>
       <w:widowControl w:val="0"/>
       <w:wordWrap w:val="0"/>
@@ -1742,6 +1863,50 @@
         <w:insideV w:val="single" w:sz="4" w:space="0" w:color="auto"/>
       </w:tblBorders>
     </w:tblPr>
+  </w:style>
+  <w:style w:type="paragraph" w:styleId="ab">
+    <w:name w:val="header"/>
+    <w:basedOn w:val="a"/>
+    <w:link w:val="Char3"/>
+    <w:uiPriority w:val="99"/>
+    <w:unhideWhenUsed/>
+    <w:rsid w:val="00675575"/>
+    <w:pPr>
+      <w:tabs>
+        <w:tab w:val="center" w:pos="4513"/>
+        <w:tab w:val="right" w:pos="9026"/>
+      </w:tabs>
+      <w:snapToGrid w:val="0"/>
+    </w:pPr>
+  </w:style>
+  <w:style w:type="character" w:customStyle="1" w:styleId="Char3">
+    <w:name w:val="머리글 Char"/>
+    <w:basedOn w:val="a0"/>
+    <w:link w:val="ab"/>
+    <w:uiPriority w:val="99"/>
+    <w:rsid w:val="00675575"/>
+  </w:style>
+  <w:style w:type="paragraph" w:styleId="ac">
+    <w:name w:val="footer"/>
+    <w:basedOn w:val="a"/>
+    <w:link w:val="Char4"/>
+    <w:uiPriority w:val="99"/>
+    <w:unhideWhenUsed/>
+    <w:rsid w:val="00675575"/>
+    <w:pPr>
+      <w:tabs>
+        <w:tab w:val="center" w:pos="4513"/>
+        <w:tab w:val="right" w:pos="9026"/>
+      </w:tabs>
+      <w:snapToGrid w:val="0"/>
+    </w:pPr>
+  </w:style>
+  <w:style w:type="character" w:customStyle="1" w:styleId="Char4">
+    <w:name w:val="바닥글 Char"/>
+    <w:basedOn w:val="a0"/>
+    <w:link w:val="ac"/>
+    <w:uiPriority w:val="99"/>
+    <w:rsid w:val="00675575"/>
   </w:style>
 </w:styles>
 </file>

</xml_diff>